<commit_message>
change to four wheels
</commit_message>
<xml_diff>
--- a/Robot/Formal Design Proposal - Driver and Actuator System Section.docx
+++ b/Robot/Formal Design Proposal - Driver and Actuator System Section.docx
@@ -24,23 +24,7 @@
           <w:sz w:val="24"/>
           <w:szCs w:val="24"/>
         </w:rPr>
-        <w:t xml:space="preserve">either </w:t>
-      </w:r>
-      <w:r>
-        <w:rPr>
-          <w:rFonts w:ascii="Times New Roman" w:hAnsi="Times New Roman" w:cs="Times New Roman"/>
-          <w:sz w:val="24"/>
-          <w:szCs w:val="24"/>
-        </w:rPr>
-        <w:t>three wheels in a triangle formation</w:t>
-      </w:r>
-      <w:r>
-        <w:rPr>
-          <w:rFonts w:ascii="Times New Roman" w:hAnsi="Times New Roman" w:cs="Times New Roman"/>
-          <w:sz w:val="24"/>
-          <w:szCs w:val="24"/>
-        </w:rPr>
-        <w:t xml:space="preserve"> or four wheels</w:t>
+        <w:t>four wheels</w:t>
       </w:r>
       <w:r>
         <w:rPr>
@@ -88,15 +72,23 @@
           <w:sz w:val="24"/>
           <w:szCs w:val="24"/>
         </w:rPr>
-        <w:t xml:space="preserve">he front pivot wheel </w:t>
-      </w:r>
-      <w:r>
-        <w:rPr>
-          <w:rFonts w:ascii="Times New Roman" w:hAnsi="Times New Roman" w:cs="Times New Roman"/>
-          <w:sz w:val="24"/>
-          <w:szCs w:val="24"/>
-        </w:rPr>
-        <w:t xml:space="preserve">(or wheels) </w:t>
+        <w:t xml:space="preserve">he front pivot </w:t>
+      </w:r>
+      <w:r>
+        <w:rPr>
+          <w:rFonts w:ascii="Times New Roman" w:hAnsi="Times New Roman" w:cs="Times New Roman"/>
+          <w:sz w:val="24"/>
+          <w:szCs w:val="24"/>
+        </w:rPr>
+        <w:t>wheels</w:t>
+      </w:r>
+      <w:r>
+        <w:rPr>
+          <w:rFonts w:ascii="Times New Roman" w:hAnsi="Times New Roman" w:cs="Times New Roman"/>
+          <w:sz w:val="24"/>
+          <w:szCs w:val="24"/>
+        </w:rPr>
+        <w:t xml:space="preserve"> </w:t>
       </w:r>
       <w:r>
         <w:rPr>
@@ -112,7 +104,39 @@
           <w:sz w:val="24"/>
           <w:szCs w:val="24"/>
         </w:rPr>
-        <w:t>also follow the tape, as it is the rough location of the QRD1114 sensors used for the sensor system.</w:t>
+        <w:t xml:space="preserve">also follow the tape, as </w:t>
+      </w:r>
+      <w:r>
+        <w:rPr>
+          <w:rFonts w:ascii="Times New Roman" w:hAnsi="Times New Roman" w:cs="Times New Roman"/>
+          <w:sz w:val="24"/>
+          <w:szCs w:val="24"/>
+        </w:rPr>
+        <w:t>they are roughly aligned with</w:t>
+      </w:r>
+      <w:r>
+        <w:rPr>
+          <w:rFonts w:ascii="Times New Roman" w:hAnsi="Times New Roman" w:cs="Times New Roman"/>
+          <w:sz w:val="24"/>
+          <w:szCs w:val="24"/>
+        </w:rPr>
+        <w:t xml:space="preserve"> the QRD1114 sensors used for the sensor system</w:t>
+      </w:r>
+      <w:r>
+        <w:rPr>
+          <w:rFonts w:ascii="Times New Roman" w:hAnsi="Times New Roman" w:cs="Times New Roman"/>
+          <w:sz w:val="24"/>
+          <w:szCs w:val="24"/>
+        </w:rPr>
+        <w:t xml:space="preserve"> that is responsible for tape following</w:t>
+      </w:r>
+      <w:r>
+        <w:rPr>
+          <w:rFonts w:ascii="Times New Roman" w:hAnsi="Times New Roman" w:cs="Times New Roman"/>
+          <w:sz w:val="24"/>
+          <w:szCs w:val="24"/>
+        </w:rPr>
+        <w:t>.</w:t>
       </w:r>
     </w:p>
     <w:p>
@@ -1881,6 +1905,8 @@
         </w:rPr>
         <w:t>Since we are overstating the weight of the robot and the force required to get up the ramp, the robot is likely to be able to go faster than this (and it will certainly go faster along flats).</w:t>
       </w:r>
+      <w:bookmarkStart w:id="0" w:name="_GoBack"/>
+      <w:bookmarkEnd w:id="0"/>
     </w:p>
     <w:p>
       <w:pPr>
@@ -1896,17 +1922,7 @@
           <w:sz w:val="24"/>
           <w:szCs w:val="24"/>
         </w:rPr>
-        <w:t xml:space="preserve">The max </w:t>
-      </w:r>
-      <w:bookmarkStart w:id="0" w:name="_GoBack"/>
-      <w:bookmarkEnd w:id="0"/>
-      <w:r>
-        <w:rPr>
-          <w:rFonts w:ascii="Times New Roman" w:hAnsi="Times New Roman" w:cs="Times New Roman"/>
-          <w:sz w:val="24"/>
-          <w:szCs w:val="24"/>
-        </w:rPr>
-        <w:t xml:space="preserve">power required is </w:t>
+        <w:t xml:space="preserve">The max power required is </w:t>
       </w:r>
       <m:oMath>
         <m:r>
@@ -2640,7 +2656,7 @@
 </file>
 
 <file path=customXml/itemProps1.xml><?xml version="1.0" encoding="utf-8"?>
-<ds:datastoreItem xmlns:ds="http://schemas.openxmlformats.org/officeDocument/2006/customXml" ds:itemID="{FCAEF00B-1464-4A8D-B546-27098CBEDC87}">
+<ds:datastoreItem xmlns:ds="http://schemas.openxmlformats.org/officeDocument/2006/customXml" ds:itemID="{264ADB29-6334-4958-8A78-8A71DA9CCB6C}">
   <ds:schemaRefs>
     <ds:schemaRef ds:uri="http://schemas.openxmlformats.org/officeDocument/2006/bibliography"/>
   </ds:schemaRefs>

</xml_diff>